<commit_message>
Updating labs to include updated Final Project description.
</commit_message>
<xml_diff>
--- a/Lab1 grading rubric.docx
+++ b/Lab1 grading rubric.docx
@@ -1161,8 +1161,6 @@
           <w:szCs w:val="20"/>
         </w:rPr>
       </w:pPr>
-      <w:bookmarkStart w:id="0" w:name="_GoBack"/>
-      <w:bookmarkEnd w:id="0"/>
       <w:r>
         <w:rPr>
           <w:sz w:val="20"/>
@@ -1209,7 +1207,12 @@
       </w:pPr>
     </w:p>
     <w:sectPr>
-      <w:footerReference w:type="default" r:id="rId8"/>
+      <w:headerReference w:type="even" r:id="rId8"/>
+      <w:headerReference w:type="default" r:id="rId9"/>
+      <w:footerReference w:type="even" r:id="rId10"/>
+      <w:footerReference w:type="default" r:id="rId11"/>
+      <w:headerReference w:type="first" r:id="rId12"/>
+      <w:footerReference w:type="first" r:id="rId13"/>
       <w:pgSz w:w="12240" w:h="15840"/>
       <w:pgMar w:top="1440" w:right="1440" w:bottom="1440" w:left="1440" w:header="720" w:footer="720" w:gutter="0"/>
       <w:cols w:space="720"/>
@@ -1249,6 +1252,16 @@
   <w:p>
     <w:pPr>
       <w:pStyle w:val="Footer"/>
+    </w:pPr>
+  </w:p>
+</w:ftr>
+</file>
+
+<file path=word/footer2.xml><?xml version="1.0" encoding="utf-8"?>
+<w:ftr xmlns:wpc="http://schemas.microsoft.com/office/word/2010/wordprocessingCanvas" xmlns:mc="http://schemas.openxmlformats.org/markup-compatibility/2006" xmlns:o="urn:schemas-microsoft-com:office:office" xmlns:r="http://schemas.openxmlformats.org/officeDocument/2006/relationships" xmlns:m="http://schemas.openxmlformats.org/officeDocument/2006/math" xmlns:v="urn:schemas-microsoft-com:vml" xmlns:wp14="http://schemas.microsoft.com/office/word/2010/wordprocessingDrawing" xmlns:wp="http://schemas.openxmlformats.org/drawingml/2006/wordprocessingDrawing" xmlns:w10="urn:schemas-microsoft-com:office:word" xmlns:w="http://schemas.openxmlformats.org/wordprocessingml/2006/main" xmlns:w14="http://schemas.microsoft.com/office/word/2010/wordml" xmlns:wpg="http://schemas.microsoft.com/office/word/2010/wordprocessingGroup" xmlns:wpi="http://schemas.microsoft.com/office/word/2010/wordprocessingInk" xmlns:wne="http://schemas.microsoft.com/office/word/2006/wordml" xmlns:wps="http://schemas.microsoft.com/office/word/2010/wordprocessingShape" mc:Ignorable="w14 wp14">
+  <w:p>
+    <w:pPr>
+      <w:pStyle w:val="Footer"/>
       <w:pBdr>
         <w:top w:val="thinThickSmallGap" w:sz="24" w:space="1" w:color="622423" w:themeColor="accent2" w:themeShade="7F"/>
       </w:pBdr>
@@ -1256,11 +1269,12 @@
         <w:rFonts w:asciiTheme="majorHAnsi" w:eastAsiaTheme="majorEastAsia" w:hAnsiTheme="majorHAnsi" w:cstheme="majorBidi"/>
       </w:rPr>
     </w:pPr>
+    <w:bookmarkStart w:id="0" w:name="_GoBack"/>
     <w:r>
       <w:rPr>
         <w:rFonts w:asciiTheme="majorHAnsi" w:eastAsiaTheme="majorEastAsia" w:hAnsiTheme="majorHAnsi" w:cstheme="majorBidi"/>
       </w:rPr>
-      <w:t>Dr. Coulston</w:t>
+      <w:t>Capt Jeff Falkinburg</w:t>
     </w:r>
     <w:r>
       <w:rPr>
@@ -1272,7 +1286,13 @@
       <w:rPr>
         <w:rFonts w:asciiTheme="majorHAnsi" w:eastAsiaTheme="majorEastAsia" w:hAnsiTheme="majorHAnsi" w:cstheme="majorBidi"/>
       </w:rPr>
-      <w:t>Spring 2015</w:t>
+      <w:t>Spring 201</w:t>
+    </w:r>
+    <w:r>
+      <w:rPr>
+        <w:rFonts w:asciiTheme="majorHAnsi" w:eastAsiaTheme="majorEastAsia" w:hAnsiTheme="majorHAnsi" w:cstheme="majorBidi"/>
+      </w:rPr>
+      <w:t>6</w:t>
     </w:r>
     <w:r>
       <w:rPr>
@@ -1316,6 +1336,17 @@
       <w:fldChar w:fldCharType="end"/>
     </w:r>
   </w:p>
+  <w:bookmarkEnd w:id="0"/>
+  <w:p>
+    <w:pPr>
+      <w:pStyle w:val="Footer"/>
+    </w:pPr>
+  </w:p>
+</w:ftr>
+</file>
+
+<file path=word/footer3.xml><?xml version="1.0" encoding="utf-8"?>
+<w:ftr xmlns:wpc="http://schemas.microsoft.com/office/word/2010/wordprocessingCanvas" xmlns:mc="http://schemas.openxmlformats.org/markup-compatibility/2006" xmlns:o="urn:schemas-microsoft-com:office:office" xmlns:r="http://schemas.openxmlformats.org/officeDocument/2006/relationships" xmlns:m="http://schemas.openxmlformats.org/officeDocument/2006/math" xmlns:v="urn:schemas-microsoft-com:vml" xmlns:wp14="http://schemas.microsoft.com/office/word/2010/wordprocessingDrawing" xmlns:wp="http://schemas.openxmlformats.org/drawingml/2006/wordprocessingDrawing" xmlns:w10="urn:schemas-microsoft-com:office:word" xmlns:w="http://schemas.openxmlformats.org/wordprocessingml/2006/main" xmlns:w14="http://schemas.microsoft.com/office/word/2010/wordml" xmlns:wpg="http://schemas.microsoft.com/office/word/2010/wordprocessingGroup" xmlns:wpi="http://schemas.microsoft.com/office/word/2010/wordprocessingInk" xmlns:wne="http://schemas.microsoft.com/office/word/2006/wordml" xmlns:wps="http://schemas.microsoft.com/office/word/2010/wordprocessingShape" mc:Ignorable="w14 wp14">
   <w:p>
     <w:pPr>
       <w:pStyle w:val="Footer"/>
@@ -1347,6 +1378,36 @@
     </w:p>
   </w:footnote>
 </w:footnotes>
+</file>
+
+<file path=word/header1.xml><?xml version="1.0" encoding="utf-8"?>
+<w:hdr xmlns:wpc="http://schemas.microsoft.com/office/word/2010/wordprocessingCanvas" xmlns:mc="http://schemas.openxmlformats.org/markup-compatibility/2006" xmlns:o="urn:schemas-microsoft-com:office:office" xmlns:r="http://schemas.openxmlformats.org/officeDocument/2006/relationships" xmlns:m="http://schemas.openxmlformats.org/officeDocument/2006/math" xmlns:v="urn:schemas-microsoft-com:vml" xmlns:wp14="http://schemas.microsoft.com/office/word/2010/wordprocessingDrawing" xmlns:wp="http://schemas.openxmlformats.org/drawingml/2006/wordprocessingDrawing" xmlns:w10="urn:schemas-microsoft-com:office:word" xmlns:w="http://schemas.openxmlformats.org/wordprocessingml/2006/main" xmlns:w14="http://schemas.microsoft.com/office/word/2010/wordml" xmlns:wpg="http://schemas.microsoft.com/office/word/2010/wordprocessingGroup" xmlns:wpi="http://schemas.microsoft.com/office/word/2010/wordprocessingInk" xmlns:wne="http://schemas.microsoft.com/office/word/2006/wordml" xmlns:wps="http://schemas.microsoft.com/office/word/2010/wordprocessingShape" mc:Ignorable="w14 wp14">
+  <w:p>
+    <w:pPr>
+      <w:pStyle w:val="Header"/>
+    </w:pPr>
+  </w:p>
+</w:hdr>
+</file>
+
+<file path=word/header2.xml><?xml version="1.0" encoding="utf-8"?>
+<w:hdr xmlns:wpc="http://schemas.microsoft.com/office/word/2010/wordprocessingCanvas" xmlns:mc="http://schemas.openxmlformats.org/markup-compatibility/2006" xmlns:o="urn:schemas-microsoft-com:office:office" xmlns:r="http://schemas.openxmlformats.org/officeDocument/2006/relationships" xmlns:m="http://schemas.openxmlformats.org/officeDocument/2006/math" xmlns:v="urn:schemas-microsoft-com:vml" xmlns:wp14="http://schemas.microsoft.com/office/word/2010/wordprocessingDrawing" xmlns:wp="http://schemas.openxmlformats.org/drawingml/2006/wordprocessingDrawing" xmlns:w10="urn:schemas-microsoft-com:office:word" xmlns:w="http://schemas.openxmlformats.org/wordprocessingml/2006/main" xmlns:w14="http://schemas.microsoft.com/office/word/2010/wordml" xmlns:wpg="http://schemas.microsoft.com/office/word/2010/wordprocessingGroup" xmlns:wpi="http://schemas.microsoft.com/office/word/2010/wordprocessingInk" xmlns:wne="http://schemas.microsoft.com/office/word/2006/wordml" xmlns:wps="http://schemas.microsoft.com/office/word/2010/wordprocessingShape" mc:Ignorable="w14 wp14">
+  <w:p>
+    <w:pPr>
+      <w:pStyle w:val="Header"/>
+    </w:pPr>
+  </w:p>
+</w:hdr>
+</file>
+
+<file path=word/header3.xml><?xml version="1.0" encoding="utf-8"?>
+<w:hdr xmlns:wpc="http://schemas.microsoft.com/office/word/2010/wordprocessingCanvas" xmlns:mc="http://schemas.openxmlformats.org/markup-compatibility/2006" xmlns:o="urn:schemas-microsoft-com:office:office" xmlns:r="http://schemas.openxmlformats.org/officeDocument/2006/relationships" xmlns:m="http://schemas.openxmlformats.org/officeDocument/2006/math" xmlns:v="urn:schemas-microsoft-com:vml" xmlns:wp14="http://schemas.microsoft.com/office/word/2010/wordprocessingDrawing" xmlns:wp="http://schemas.openxmlformats.org/drawingml/2006/wordprocessingDrawing" xmlns:w10="urn:schemas-microsoft-com:office:word" xmlns:w="http://schemas.openxmlformats.org/wordprocessingml/2006/main" xmlns:w14="http://schemas.microsoft.com/office/word/2010/wordml" xmlns:wpg="http://schemas.microsoft.com/office/word/2010/wordprocessingGroup" xmlns:wpi="http://schemas.microsoft.com/office/word/2010/wordprocessingInk" xmlns:wne="http://schemas.microsoft.com/office/word/2006/wordml" xmlns:wps="http://schemas.microsoft.com/office/word/2010/wordprocessingShape" mc:Ignorable="w14 wp14">
+  <w:p>
+    <w:pPr>
+      <w:pStyle w:val="Header"/>
+    </w:pPr>
+  </w:p>
+</w:hdr>
 </file>
 
 <file path=word/numbering.xml><?xml version="1.0" encoding="utf-8"?>

</xml_diff>